<commit_message>
added jenkins section to file
</commit_message>
<xml_diff>
--- a/AudioPlayer.docx
+++ b/AudioPlayer.docx
@@ -5,12 +5,24 @@
     <w:p>
       <w:pPr>
         <w:pStyle w:val="Titel"/>
-      </w:pPr>
-      <w:r>
+        <w:rPr>
+          <w:lang w:val="en-US"/>
+        </w:rPr>
+      </w:pPr>
+      <w:r>
+        <w:rPr>
+          <w:lang w:val="en-US"/>
+        </w:rPr>
         <w:t>Audio Player - Adapter Pattern</w:t>
       </w:r>
     </w:p>
-    <w:p/>
+    <w:p>
+      <w:pPr>
+        <w:rPr>
+          <w:lang w:val="en-US"/>
+        </w:rPr>
+      </w:pPr>
+    </w:p>
     <w:p>
       <w:pPr>
         <w:rPr>
@@ -59,6 +71,7 @@
       </w:pPr>
       <w:r>
         <w:rPr>
+          <w:noProof/>
           <w:lang w:val="en-US"/>
         </w:rPr>
         <w:drawing>
@@ -131,6 +144,7 @@
       </w:pPr>
       <w:r>
         <w:rPr>
+          <w:noProof/>
           <w:lang w:val="en-US"/>
         </w:rPr>
         <w:drawing>
@@ -219,12 +233,13 @@
       </w:pPr>
       <w:r>
         <w:rPr>
+          <w:noProof/>
           <w:lang w:val="en-US"/>
         </w:rPr>
         <w:drawing>
-          <wp:inline distT="0" distB="0" distL="0" distR="0" wp14:anchorId="547D98D7" wp14:editId="715D5615">
-            <wp:extent cx="4429743" cy="2314898"/>
-            <wp:effectExtent l="0" t="0" r="9525" b="9525"/>
+          <wp:inline distT="0" distB="0" distL="0" distR="0" wp14:anchorId="547D98D7" wp14:editId="6DF3EF0F">
+            <wp:extent cx="4114800" cy="2150315"/>
+            <wp:effectExtent l="0" t="0" r="0" b="2540"/>
             <wp:docPr id="4" name="Grafik 4" descr="Ein Bild, das Text, Screenshot, Anzeigetafel enthält.&#10;&#10;Automatisch generierte Beschreibung"/>
             <wp:cNvGraphicFramePr>
               <a:graphicFrameLocks xmlns:a="http://schemas.openxmlformats.org/drawingml/2006/main" noChangeAspect="1"/>
@@ -245,7 +260,7 @@
                   <pic:spPr>
                     <a:xfrm>
                       <a:off x="0" y="0"/>
-                      <a:ext cx="4429743" cy="2314898"/>
+                      <a:ext cx="4116191" cy="2151042"/>
                     </a:xfrm>
                     <a:prstGeom prst="rect">
                       <a:avLst/>
@@ -320,6 +335,7 @@
       </w:pPr>
       <w:r>
         <w:rPr>
+          <w:noProof/>
           <w:lang w:val="en-US"/>
         </w:rPr>
         <w:drawing>
@@ -359,8 +375,123 @@
         </w:drawing>
       </w:r>
     </w:p>
+    <w:p>
+      <w:pPr>
+        <w:rPr>
+          <w:lang w:val="en-US"/>
+        </w:rPr>
+      </w:pPr>
+    </w:p>
+    <w:p>
+      <w:pPr>
+        <w:rPr>
+          <w:lang w:val="en-US"/>
+        </w:rPr>
+      </w:pPr>
+      <w:r>
+        <w:rPr>
+          <w:lang w:val="en-US"/>
+        </w:rPr>
+        <w:t>Jenkins:</w:t>
+      </w:r>
+    </w:p>
+    <w:p>
+      <w:pPr>
+        <w:rPr>
+          <w:lang w:val="en-US"/>
+        </w:rPr>
+      </w:pPr>
+      <w:r>
+        <w:rPr>
+          <w:lang w:val="en-US"/>
+        </w:rPr>
+        <w:drawing>
+          <wp:inline distT="0" distB="0" distL="0" distR="0" wp14:anchorId="132C1B4F" wp14:editId="29CD2C32">
+            <wp:extent cx="3724275" cy="2200054"/>
+            <wp:effectExtent l="0" t="0" r="0" b="0"/>
+            <wp:docPr id="5" name="Grafik 5" descr="Ein Bild, das Text enthält.&#10;&#10;Automatisch generierte Beschreibung"/>
+            <wp:cNvGraphicFramePr>
+              <a:graphicFrameLocks xmlns:a="http://schemas.openxmlformats.org/drawingml/2006/main" noChangeAspect="1"/>
+            </wp:cNvGraphicFramePr>
+            <a:graphic xmlns:a="http://schemas.openxmlformats.org/drawingml/2006/main">
+              <a:graphicData uri="http://schemas.openxmlformats.org/drawingml/2006/picture">
+                <pic:pic xmlns:pic="http://schemas.openxmlformats.org/drawingml/2006/picture">
+                  <pic:nvPicPr>
+                    <pic:cNvPr id="5" name="Grafik 5" descr="Ein Bild, das Text enthält.&#10;&#10;Automatisch generierte Beschreibung"/>
+                    <pic:cNvPicPr/>
+                  </pic:nvPicPr>
+                  <pic:blipFill>
+                    <a:blip r:embed="rId10"/>
+                    <a:stretch>
+                      <a:fillRect/>
+                    </a:stretch>
+                  </pic:blipFill>
+                  <pic:spPr>
+                    <a:xfrm>
+                      <a:off x="0" y="0"/>
+                      <a:ext cx="3726723" cy="2201500"/>
+                    </a:xfrm>
+                    <a:prstGeom prst="rect">
+                      <a:avLst/>
+                    </a:prstGeom>
+                  </pic:spPr>
+                </pic:pic>
+              </a:graphicData>
+            </a:graphic>
+          </wp:inline>
+        </w:drawing>
+      </w:r>
+    </w:p>
+    <w:p>
+      <w:pPr>
+        <w:rPr>
+          <w:lang w:val="en-US"/>
+        </w:rPr>
+      </w:pPr>
+      <w:r>
+        <w:rPr>
+          <w:lang w:val="en-US"/>
+        </w:rPr>
+        <w:lastRenderedPageBreak/>
+        <w:drawing>
+          <wp:inline distT="0" distB="0" distL="0" distR="0" wp14:anchorId="127C494E" wp14:editId="74C37C53">
+            <wp:extent cx="5760720" cy="2252345"/>
+            <wp:effectExtent l="0" t="0" r="0" b="0"/>
+            <wp:docPr id="6" name="Grafik 6" descr="Ein Bild, das Text, Screenshot, Monitor, Bildschirm enthält.&#10;&#10;Automatisch generierte Beschreibung"/>
+            <wp:cNvGraphicFramePr>
+              <a:graphicFrameLocks xmlns:a="http://schemas.openxmlformats.org/drawingml/2006/main" noChangeAspect="1"/>
+            </wp:cNvGraphicFramePr>
+            <a:graphic xmlns:a="http://schemas.openxmlformats.org/drawingml/2006/main">
+              <a:graphicData uri="http://schemas.openxmlformats.org/drawingml/2006/picture">
+                <pic:pic xmlns:pic="http://schemas.openxmlformats.org/drawingml/2006/picture">
+                  <pic:nvPicPr>
+                    <pic:cNvPr id="6" name="Grafik 6" descr="Ein Bild, das Text, Screenshot, Monitor, Bildschirm enthält.&#10;&#10;Automatisch generierte Beschreibung"/>
+                    <pic:cNvPicPr/>
+                  </pic:nvPicPr>
+                  <pic:blipFill>
+                    <a:blip r:embed="rId11"/>
+                    <a:stretch>
+                      <a:fillRect/>
+                    </a:stretch>
+                  </pic:blipFill>
+                  <pic:spPr>
+                    <a:xfrm>
+                      <a:off x="0" y="0"/>
+                      <a:ext cx="5760720" cy="2252345"/>
+                    </a:xfrm>
+                    <a:prstGeom prst="rect">
+                      <a:avLst/>
+                    </a:prstGeom>
+                  </pic:spPr>
+                </pic:pic>
+              </a:graphicData>
+            </a:graphic>
+          </wp:inline>
+        </w:drawing>
+      </w:r>
+    </w:p>
     <w:sectPr>
-      <w:headerReference w:type="default" r:id="rId10"/>
+      <w:headerReference w:type="default" r:id="rId12"/>
       <w:pgSz w:w="11906" w:h="16838"/>
       <w:pgMar w:top="1417" w:right="1417" w:bottom="1134" w:left="1417" w:header="708" w:footer="708" w:gutter="0"/>
       <w:cols w:space="708"/>

</xml_diff>